<commit_message>
new look: added frofile picture
</commit_message>
<xml_diff>
--- a/view/files/Joe - Web Developer.docx
+++ b/view/files/Joe - Web Developer.docx
@@ -1422,10 +1422,26 @@
             <w:rStyle w:val="aa"/>
             <w:rFonts w:ascii="Arial" w:hAnsi="Arial" w:hint="eastAsia"/>
           </w:rPr>
-          <w:t>www.joesdemosite</w:t>
+          <w:t>joesdemosite</w:t>
         </w:r>
       </w:hyperlink>
       <w:bookmarkEnd w:id="0"/>
+      <w:r>
+        <w:rPr>
+          <w:rStyle w:val="aa"/>
+          <w:rFonts w:ascii="Arial" w:hAnsi="Arial"/>
+        </w:rPr>
+        <w:t>.com</w:t>
+      </w:r>
+      <w:bookmarkStart w:id="1" w:name="_GoBack"/>
+      <w:bookmarkEnd w:id="1"/>
+      <w:r>
+        <w:rPr>
+          <w:rStyle w:val="aa"/>
+          <w:rFonts w:ascii="Arial" w:hAnsi="Arial"/>
+        </w:rPr>
+        <w:t>/wdv/index.php</w:t>
+      </w:r>
     </w:p>
     <w:p>
       <w:pPr>
@@ -1590,8 +1606,6 @@
         </w:rPr>
         <w:t xml:space="preserve"> at Mathematics and</w:t>
       </w:r>
-      <w:bookmarkStart w:id="1" w:name="_GoBack"/>
-      <w:bookmarkEnd w:id="1"/>
       <w:r>
         <w:rPr>
           <w:rFonts w:ascii="Arial" w:hAnsi="Arial" w:hint="eastAsia"/>

</xml_diff>